<commit_message>
aggiunta pagina con riferimenti
</commit_message>
<xml_diff>
--- a/tesi.docx
+++ b/tesi.docx
@@ -8723,15 +8723,7 @@
           <w:highlight w:val="yellow"/>
         </w:rPr>
         <w:lastRenderedPageBreak/>
-        <w:t xml:space="preserve">8. </w:t>
-      </w:r>
-      <w:r>
-        <w:rPr>
-          <w:sz w:val="28"/>
-          <w:szCs w:val="28"/>
-          <w:highlight w:val="yellow"/>
-        </w:rPr>
-        <w:t>Unione dei dataset ritrovati e relativa categorizzazione delle immagini all’interno di questo</w:t>
+        <w:t>8. Unione dei dataset ritrovati e relativa categorizzazione delle immagini all’interno di questo</w:t>
       </w:r>
     </w:p>
     <w:p>
@@ -9189,14 +9181,7 @@
           <w:sz w:val="28"/>
           <w:szCs w:val="28"/>
         </w:rPr>
-        <w:t xml:space="preserve">Engaged </w:t>
-      </w:r>
-      <w:r>
-        <w:rPr>
-          <w:sz w:val="28"/>
-          <w:szCs w:val="28"/>
-        </w:rPr>
-        <w:t>(macro categoria: engaged)</w:t>
+        <w:t>Engaged (macro categoria: engaged)</w:t>
       </w:r>
     </w:p>
     <w:p>
@@ -9216,14 +9201,7 @@
           <w:sz w:val="28"/>
           <w:szCs w:val="28"/>
         </w:rPr>
-        <w:t xml:space="preserve">Frustated </w:t>
-      </w:r>
-      <w:r>
-        <w:rPr>
-          <w:sz w:val="28"/>
-          <w:szCs w:val="28"/>
-        </w:rPr>
-        <w:t>(macro categoria: engaged)</w:t>
+        <w:t>Frustated (macro categoria: engaged)</w:t>
       </w:r>
     </w:p>
     <w:p>
@@ -9243,28 +9221,7 @@
           <w:sz w:val="28"/>
           <w:szCs w:val="28"/>
         </w:rPr>
-        <w:t xml:space="preserve">Bored </w:t>
-      </w:r>
-      <w:r>
-        <w:rPr>
-          <w:sz w:val="28"/>
-          <w:szCs w:val="28"/>
-        </w:rPr>
-        <w:t xml:space="preserve">(macro categoria: </w:t>
-      </w:r>
-      <w:r>
-        <w:rPr>
-          <w:sz w:val="28"/>
-          <w:szCs w:val="28"/>
-        </w:rPr>
-        <w:t xml:space="preserve">not </w:t>
-      </w:r>
-      <w:r>
-        <w:rPr>
-          <w:sz w:val="28"/>
-          <w:szCs w:val="28"/>
-        </w:rPr>
-        <w:t>engaged)</w:t>
+        <w:t>Bored (macro categoria: not engaged)</w:t>
       </w:r>
     </w:p>
     <w:p>
@@ -9284,14 +9241,7 @@
           <w:sz w:val="28"/>
           <w:szCs w:val="28"/>
         </w:rPr>
-        <w:t xml:space="preserve">Drowsy </w:t>
-      </w:r>
-      <w:r>
-        <w:rPr>
-          <w:sz w:val="28"/>
-          <w:szCs w:val="28"/>
-        </w:rPr>
-        <w:t>(macro categoria: not engaged)</w:t>
+        <w:t>Drowsy (macro categoria: not engaged)</w:t>
       </w:r>
     </w:p>
     <w:p>
@@ -9311,14 +9261,7 @@
           <w:sz w:val="28"/>
           <w:szCs w:val="28"/>
         </w:rPr>
-        <w:t xml:space="preserve">Looking away </w:t>
-      </w:r>
-      <w:r>
-        <w:rPr>
-          <w:sz w:val="28"/>
-          <w:szCs w:val="28"/>
-        </w:rPr>
-        <w:t>(macro categoria: not engaged)</w:t>
+        <w:t>Looking away (macro categoria: not engaged)</w:t>
       </w:r>
     </w:p>
     <w:p>
@@ -9387,6 +9330,332 @@
           <w:szCs w:val="28"/>
         </w:rPr>
         <w:t xml:space="preserve"> risulteranno spesso nel momento in cui, eventualmente, si effettuerà un riconoscimento in tempo reale, ma ho preferito manetenerle in quanto permettono comunque una classificazione più ampia.</w:t>
+      </w:r>
+    </w:p>
+    <w:p>
+      <w:pPr>
+        <w:rPr>
+          <w:sz w:val="28"/>
+          <w:szCs w:val="28"/>
+        </w:rPr>
+      </w:pPr>
+    </w:p>
+    <w:p>
+      <w:pPr>
+        <w:rPr>
+          <w:sz w:val="28"/>
+          <w:szCs w:val="28"/>
+        </w:rPr>
+      </w:pPr>
+    </w:p>
+    <w:p>
+      <w:pPr>
+        <w:rPr>
+          <w:sz w:val="28"/>
+          <w:szCs w:val="28"/>
+        </w:rPr>
+      </w:pPr>
+    </w:p>
+    <w:p>
+      <w:pPr>
+        <w:rPr>
+          <w:sz w:val="28"/>
+          <w:szCs w:val="28"/>
+        </w:rPr>
+      </w:pPr>
+    </w:p>
+    <w:p>
+      <w:pPr>
+        <w:rPr>
+          <w:sz w:val="28"/>
+          <w:szCs w:val="28"/>
+        </w:rPr>
+      </w:pPr>
+    </w:p>
+    <w:p>
+      <w:pPr>
+        <w:rPr>
+          <w:sz w:val="28"/>
+          <w:szCs w:val="28"/>
+        </w:rPr>
+      </w:pPr>
+    </w:p>
+    <w:p>
+      <w:pPr>
+        <w:rPr>
+          <w:sz w:val="28"/>
+          <w:szCs w:val="28"/>
+        </w:rPr>
+      </w:pPr>
+    </w:p>
+    <w:p>
+      <w:pPr>
+        <w:rPr>
+          <w:sz w:val="28"/>
+          <w:szCs w:val="28"/>
+        </w:rPr>
+      </w:pPr>
+    </w:p>
+    <w:p>
+      <w:pPr>
+        <w:rPr>
+          <w:sz w:val="28"/>
+          <w:szCs w:val="28"/>
+        </w:rPr>
+      </w:pPr>
+    </w:p>
+    <w:p>
+      <w:pPr>
+        <w:rPr>
+          <w:sz w:val="28"/>
+          <w:szCs w:val="28"/>
+        </w:rPr>
+      </w:pPr>
+    </w:p>
+    <w:p>
+      <w:pPr>
+        <w:rPr>
+          <w:sz w:val="28"/>
+          <w:szCs w:val="28"/>
+        </w:rPr>
+      </w:pPr>
+    </w:p>
+    <w:p>
+      <w:pPr>
+        <w:rPr>
+          <w:sz w:val="28"/>
+          <w:szCs w:val="28"/>
+        </w:rPr>
+      </w:pPr>
+    </w:p>
+    <w:p>
+      <w:pPr>
+        <w:rPr>
+          <w:sz w:val="28"/>
+          <w:szCs w:val="28"/>
+        </w:rPr>
+      </w:pPr>
+    </w:p>
+    <w:p>
+      <w:pPr>
+        <w:rPr>
+          <w:sz w:val="28"/>
+          <w:szCs w:val="28"/>
+        </w:rPr>
+      </w:pPr>
+    </w:p>
+    <w:p>
+      <w:pPr>
+        <w:rPr>
+          <w:sz w:val="28"/>
+          <w:szCs w:val="28"/>
+        </w:rPr>
+      </w:pPr>
+    </w:p>
+    <w:p>
+      <w:pPr>
+        <w:rPr>
+          <w:sz w:val="28"/>
+          <w:szCs w:val="28"/>
+        </w:rPr>
+      </w:pPr>
+    </w:p>
+    <w:p>
+      <w:pPr>
+        <w:rPr>
+          <w:sz w:val="28"/>
+          <w:szCs w:val="28"/>
+        </w:rPr>
+      </w:pPr>
+    </w:p>
+    <w:p>
+      <w:pPr>
+        <w:rPr>
+          <w:sz w:val="28"/>
+          <w:szCs w:val="28"/>
+        </w:rPr>
+      </w:pPr>
+    </w:p>
+    <w:p>
+      <w:pPr>
+        <w:rPr>
+          <w:sz w:val="28"/>
+          <w:szCs w:val="28"/>
+        </w:rPr>
+      </w:pPr>
+    </w:p>
+    <w:p>
+      <w:pPr>
+        <w:rPr>
+          <w:sz w:val="28"/>
+          <w:szCs w:val="28"/>
+        </w:rPr>
+      </w:pPr>
+    </w:p>
+    <w:p>
+      <w:pPr>
+        <w:rPr>
+          <w:sz w:val="28"/>
+          <w:szCs w:val="28"/>
+        </w:rPr>
+      </w:pPr>
+      <w:r>
+        <w:rPr>
+          <w:sz w:val="28"/>
+          <w:szCs w:val="28"/>
+        </w:rPr>
+        <w:lastRenderedPageBreak/>
+        <w:t>[1] Recognizing Cognitive Emotions in E-Learning Environment</w:t>
+      </w:r>
+    </w:p>
+    <w:p>
+      <w:pPr>
+        <w:rPr>
+          <w:sz w:val="28"/>
+          <w:szCs w:val="28"/>
+        </w:rPr>
+      </w:pPr>
+      <w:r>
+        <w:rPr>
+          <w:sz w:val="28"/>
+          <w:szCs w:val="28"/>
+        </w:rPr>
+        <w:t>[2] chapter 3 facial expression recognition (FER macchiarulo)</w:t>
+      </w:r>
+    </w:p>
+    <w:p>
+      <w:pPr>
+        <w:rPr>
+          <w:sz w:val="28"/>
+          <w:szCs w:val="28"/>
+        </w:rPr>
+      </w:pPr>
+      <w:r>
+        <w:rPr>
+          <w:sz w:val="28"/>
+          <w:szCs w:val="28"/>
+        </w:rPr>
+        <w:t>[3] AFEW-VA databaser for valence and arousal esitimation in-the-wild</w:t>
+      </w:r>
+    </w:p>
+    <w:p>
+      <w:pPr>
+        <w:rPr>
+          <w:sz w:val="28"/>
+          <w:szCs w:val="28"/>
+        </w:rPr>
+      </w:pPr>
+      <w:r>
+        <w:rPr>
+          <w:sz w:val="28"/>
+          <w:szCs w:val="28"/>
+        </w:rPr>
+        <w:t>[4] The faces of Engagement: Automatic Recognition of Student Engagement from Facial Expression</w:t>
+      </w:r>
+    </w:p>
+    <w:p>
+      <w:pPr>
+        <w:rPr>
+          <w:sz w:val="28"/>
+          <w:szCs w:val="28"/>
+        </w:rPr>
+      </w:pPr>
+      <w:r>
+        <w:rPr>
+          <w:sz w:val="28"/>
+          <w:szCs w:val="28"/>
+        </w:rPr>
+        <w:t>[5] R.Livingstone. The future in education, Cambridge University Press, 1941</w:t>
+      </w:r>
+    </w:p>
+    <w:p>
+      <w:pPr>
+        <w:rPr>
+          <w:sz w:val="28"/>
+          <w:szCs w:val="28"/>
+        </w:rPr>
+      </w:pPr>
+      <w:r>
+        <w:rPr>
+          <w:sz w:val="28"/>
+          <w:szCs w:val="28"/>
+        </w:rPr>
+        <w:t>[6] Facial coding as a mean to enable continuous monitoring of student's behaviour in e-Learning</w:t>
+      </w:r>
+    </w:p>
+    <w:p>
+      <w:pPr>
+        <w:rPr>
+          <w:sz w:val="28"/>
+          <w:szCs w:val="28"/>
+        </w:rPr>
+      </w:pPr>
+      <w:r>
+        <w:rPr>
+          <w:sz w:val="28"/>
+          <w:szCs w:val="28"/>
+        </w:rPr>
+        <w:t>[7] Prediction and Localization of student engagement in the wild</w:t>
+      </w:r>
+    </w:p>
+    <w:p>
+      <w:pPr>
+        <w:rPr>
+          <w:sz w:val="28"/>
+          <w:szCs w:val="28"/>
+        </w:rPr>
+      </w:pPr>
+      <w:r>
+        <w:rPr>
+          <w:sz w:val="28"/>
+          <w:szCs w:val="28"/>
+        </w:rPr>
+        <w:t>[8] Action Unit Reference https://py-feat.org/pages/au_reference.html</w:t>
+      </w:r>
+    </w:p>
+    <w:p>
+      <w:pPr>
+        <w:rPr>
+          <w:sz w:val="28"/>
+          <w:szCs w:val="28"/>
+        </w:rPr>
+      </w:pPr>
+      <w:r>
+        <w:rPr>
+          <w:sz w:val="28"/>
+          <w:szCs w:val="28"/>
+        </w:rPr>
+        <w:t>[9] Facial Expression Recognition Based on Local Binary Patterns and Kernel Discriminant Isomap</w:t>
+      </w:r>
+    </w:p>
+    <w:p>
+      <w:pPr>
+        <w:rPr>
+          <w:sz w:val="28"/>
+          <w:szCs w:val="28"/>
+        </w:rPr>
+      </w:pPr>
+      <w:r>
+        <w:rPr>
+          <w:sz w:val="28"/>
+          <w:szCs w:val="28"/>
+        </w:rPr>
+        <w:t>[10] Student Engagement Datasetat</w:t>
+      </w:r>
+    </w:p>
+    <w:p>
+      <w:pPr>
+        <w:rPr>
+          <w:sz w:val="28"/>
+          <w:szCs w:val="28"/>
+        </w:rPr>
+      </w:pPr>
+      <w:r>
+        <w:rPr>
+          <w:sz w:val="28"/>
+          <w:szCs w:val="28"/>
+        </w:rPr>
+        <w:t>[11] https://www.kaggle.com/datasets/joyee19/studentengagement</w:t>
       </w:r>
     </w:p>
     <w:sectPr>

</xml_diff>